<commit_message>
Update Week 2 Paper Review: More Details on EBM and training
</commit_message>
<xml_diff>
--- a/Papers/L3 - Energy-based models/EECS 598 Paper Review - Week 2 - Changyuan Qiu.docx
+++ b/Papers/L3 - Energy-based models/EECS 598 Paper Review - Week 2 - Changyuan Qiu.docx
@@ -21,7 +21,29 @@
           <w:sz w:val="28"/>
           <w:szCs w:val="28"/>
         </w:rPr>
-        <w:t>Paper review for "Grathwohl et al.: Your classifier is secretly an energy based model and you should treat it like one"</w:t>
+        <w:t xml:space="preserve">Paper review for "Grathwohl et al.: Your classifier is secretly an </w:t>
+      </w:r>
+      <w:proofErr w:type="gramStart"/>
+      <w:r>
+        <w:rPr>
+          <w:rFonts w:ascii="Times New Roman" w:hAnsi="Times New Roman" w:cs="Times New Roman"/>
+          <w:b/>
+          <w:bCs/>
+          <w:sz w:val="28"/>
+          <w:szCs w:val="28"/>
+        </w:rPr>
+        <w:t>energy based</w:t>
+      </w:r>
+      <w:proofErr w:type="gramEnd"/>
+      <w:r>
+        <w:rPr>
+          <w:rFonts w:ascii="Times New Roman" w:hAnsi="Times New Roman" w:cs="Times New Roman"/>
+          <w:b/>
+          <w:bCs/>
+          <w:sz w:val="28"/>
+          <w:szCs w:val="28"/>
+        </w:rPr>
+        <w:t xml:space="preserve"> model and you should treat it like one"</w:t>
       </w:r>
       <w:r>
         <w:rPr>
@@ -300,7 +322,105 @@
           <w:sz w:val="24"/>
           <w:szCs w:val="24"/>
         </w:rPr>
-        <w:t xml:space="preserve">in the classification problems that it define an energy based model for the joint density distribution among input and labels (p(x, y)) from the logits, and then uses that to compute p(x) and p(x | y). </w:t>
+        <w:t xml:space="preserve">in the classification problems that it define an energy based model for </w:t>
+      </w:r>
+      <w:r>
+        <w:rPr>
+          <w:rFonts w:ascii="Times New Roman" w:hAnsi="Times New Roman" w:cs="Times New Roman"/>
+          <w:sz w:val="24"/>
+          <w:szCs w:val="24"/>
+        </w:rPr>
+        <w:t xml:space="preserve">p(x) by marginalizing out y </w:t>
+      </w:r>
+      <w:r>
+        <w:rPr>
+          <w:rFonts w:ascii="Times New Roman" w:hAnsi="Times New Roman" w:cs="Times New Roman"/>
+          <w:sz w:val="24"/>
+          <w:szCs w:val="24"/>
+        </w:rPr>
+        <w:t>in</w:t>
+      </w:r>
+      <w:r>
+        <w:rPr>
+          <w:rFonts w:ascii="Times New Roman" w:hAnsi="Times New Roman" w:cs="Times New Roman"/>
+          <w:sz w:val="24"/>
+          <w:szCs w:val="24"/>
+        </w:rPr>
+        <w:t xml:space="preserve"> </w:t>
+      </w:r>
+      <w:r>
+        <w:rPr>
+          <w:rFonts w:ascii="Times New Roman" w:hAnsi="Times New Roman" w:cs="Times New Roman"/>
+          <w:sz w:val="24"/>
+          <w:szCs w:val="24"/>
+        </w:rPr>
+        <w:t>the joint density distribution among input and labels (</w:t>
+      </w:r>
+      <w:proofErr w:type="gramStart"/>
+      <w:r>
+        <w:rPr>
+          <w:rFonts w:ascii="Times New Roman" w:hAnsi="Times New Roman" w:cs="Times New Roman"/>
+          <w:sz w:val="24"/>
+          <w:szCs w:val="24"/>
+        </w:rPr>
+        <w:t>p(</w:t>
+      </w:r>
+      <w:proofErr w:type="gramEnd"/>
+      <w:r>
+        <w:rPr>
+          <w:rFonts w:ascii="Times New Roman" w:hAnsi="Times New Roman" w:cs="Times New Roman"/>
+          <w:sz w:val="24"/>
+          <w:szCs w:val="24"/>
+        </w:rPr>
+        <w:t>x, y)),</w:t>
+      </w:r>
+      <w:r>
+        <w:rPr>
+          <w:rFonts w:ascii="Times New Roman" w:hAnsi="Times New Roman" w:cs="Times New Roman"/>
+          <w:sz w:val="24"/>
+          <w:szCs w:val="24"/>
+        </w:rPr>
+        <w:t xml:space="preserve"> and train the neural network as a combination of an energy based model </w:t>
+      </w:r>
+      <w:r>
+        <w:rPr>
+          <w:rFonts w:ascii="Times New Roman" w:hAnsi="Times New Roman" w:cs="Times New Roman"/>
+          <w:sz w:val="24"/>
+          <w:szCs w:val="24"/>
+        </w:rPr>
+        <w:t xml:space="preserve">(using </w:t>
+      </w:r>
+      <w:r>
+        <w:rPr>
+          <w:rFonts w:ascii="Times New Roman" w:hAnsi="Times New Roman" w:cs="Times New Roman"/>
+          <w:sz w:val="24"/>
+          <w:szCs w:val="24"/>
+        </w:rPr>
+        <w:t>stochastic gradient Langevin dynamics</w:t>
+      </w:r>
+      <w:r>
+        <w:rPr>
+          <w:rFonts w:ascii="Times New Roman" w:hAnsi="Times New Roman" w:cs="Times New Roman"/>
+          <w:sz w:val="24"/>
+          <w:szCs w:val="24"/>
+        </w:rPr>
+        <w:t xml:space="preserve">, or SGLD) </w:t>
+      </w:r>
+      <w:r>
+        <w:rPr>
+          <w:rFonts w:ascii="Times New Roman" w:hAnsi="Times New Roman" w:cs="Times New Roman"/>
+          <w:sz w:val="24"/>
+          <w:szCs w:val="24"/>
+        </w:rPr>
+        <w:t>and a standard classification model</w:t>
+      </w:r>
+      <w:r>
+        <w:rPr>
+          <w:rFonts w:ascii="Times New Roman" w:hAnsi="Times New Roman" w:cs="Times New Roman"/>
+          <w:sz w:val="24"/>
+          <w:szCs w:val="24"/>
+        </w:rPr>
+        <w:t xml:space="preserve">. </w:t>
       </w:r>
     </w:p>
     <w:p>
@@ -654,6 +774,14 @@
           <w:szCs w:val="24"/>
         </w:rPr>
         <w:t>This is really a large difference and some sort of analysis should be included.</w:t>
+      </w:r>
+      <w:r>
+        <w:rPr>
+          <w:rFonts w:ascii="Times New Roman" w:hAnsi="Times New Roman" w:cs="Times New Roman"/>
+          <w:sz w:val="24"/>
+          <w:szCs w:val="24"/>
+        </w:rPr>
+        <w:t xml:space="preserve"> Another point worth mentioning is that whether the remarkable calibration performance really comes from the design of the model or some sort of regularization/underfitting effects is uncertain.</w:t>
       </w:r>
     </w:p>
     <w:sectPr>

</xml_diff>